<commit_message>
# Final version - change intro - change figs - increase figs font size - move figs up to the top of the page
</commit_message>
<xml_diff>
--- a/paper/스튜어트 플랫폼을 이용한 항공우주 비행체 자세제어 및 HILS 플랫폼 개발.docx
+++ b/paper/스튜어트 플랫폼을 이용한 항공우주 비행체 자세제어 및 HILS 플랫폼 개발.docx
@@ -160,19 +160,11 @@
         <w:rPr>
           <w:b/>
         </w:rPr>
-        <w:t xml:space="preserve">Key </w:t>
-      </w:r>
-      <w:proofErr w:type="gramStart"/>
-      <w:r>
-        <w:rPr>
-          <w:b/>
-        </w:rPr>
-        <w:t>Words</w:t>
+        <w:t>Key Words</w:t>
       </w:r>
       <w:r>
         <w:t xml:space="preserve"> :</w:t>
       </w:r>
-      <w:proofErr w:type="gramEnd"/>
       <w:r>
         <w:rPr>
           <w:rFonts w:hint="eastAsia"/>
@@ -180,15 +172,7 @@
         <w:t xml:space="preserve"> </w:t>
       </w:r>
       <w:r>
-        <w:t xml:space="preserve">Physical HILS(물리적 HILS), Stewart Platform(스튜어트 플랫폼), Inverse Kinematics(역기구학), Motion Cueing(모션 </w:t>
-      </w:r>
-      <w:proofErr w:type="spellStart"/>
-      <w:r>
-        <w:t>큐잉</w:t>
-      </w:r>
-      <w:proofErr w:type="spellEnd"/>
-      <w:r>
-        <w:t>), Flight Simulator(비행 시뮬레이터), PX4(PX4</w:t>
+        <w:t>Physical HILS(물리적 HILS), Stewart Platform(스튜어트 플랫폼), Inverse Kinematics(역기구학), Flight Simulator(비행 시뮬레이터), PX4(PX4</w:t>
       </w:r>
       <w:r>
         <w:rPr>
@@ -239,23 +223,53 @@
         <w:pStyle w:val="a5"/>
       </w:pPr>
       <w:r>
-        <w:t xml:space="preserve">비행 시뮬레이터에서 모션 </w:t>
+        <w:t xml:space="preserve">HILS(Hardware-In-the-Loop Simulation)는 비행제어 시스템 개발에서 실 비행 전 제어 로직과 소프트웨어 통합을 검증해 비용과 위험을 줄이는 기법이다. 기존 HILS는 센서 신호를 </w:t>
       </w:r>
       <w:proofErr w:type="spellStart"/>
       <w:r>
-        <w:t>큐잉은</w:t>
+        <w:t>가상값으로</w:t>
       </w:r>
       <w:proofErr w:type="spellEnd"/>
       <w:r>
-        <w:t xml:space="preserve"> 조종 감각과 몰입도에 직접적인 영향을 미치며, 비행제어기 검증에서도 </w:t>
+        <w:t xml:space="preserve"> 대체해 IMU와 자세추정기가 실제 운동 자극과 지연을 충분히 경험하지 못할 수 있다.</w:t>
+      </w:r>
+    </w:p>
+    <w:p>
+      <w:pPr>
+        <w:pStyle w:val="a5"/>
+      </w:pPr>
+    </w:p>
+    <w:p>
+      <w:pPr>
+        <w:pStyle w:val="a5"/>
+      </w:pPr>
+      <w:r>
+        <w:t>본 연구는 X</w:t>
+      </w:r>
+      <w:r>
+        <w:rPr>
+          <w:rFonts w:ascii="Cambria Math" w:hAnsi="Cambria Math" w:cs="Cambria Math"/>
+        </w:rPr>
+        <w:t>‑</w:t>
+      </w:r>
+      <w:r>
+        <w:t xml:space="preserve">Plane 시뮬레이터의 자세를 스튜어트 플랫폼으로 구현하고, PX4 기반 비행제어기의 IMU/자세를 피드백으로 활용하는 물리 </w:t>
       </w:r>
       <w:proofErr w:type="spellStart"/>
       <w:r>
-        <w:t>동특성</w:t>
+        <w:t>폐루프</w:t>
       </w:r>
       <w:proofErr w:type="spellEnd"/>
       <w:r>
-        <w:t xml:space="preserve"> 이해와 이상상황 파악에 유용하다. 그러나 상용 6</w:t>
+        <w:t xml:space="preserve"> HILS를 제안한다. 주요 기여는 (</w:t>
+      </w:r>
+      <w:proofErr w:type="spellStart"/>
+      <w:r>
+        <w:t>i</w:t>
+      </w:r>
+      <w:proofErr w:type="spellEnd"/>
+      <w:r>
+        <w:t>) X</w:t>
       </w:r>
       <w:r>
         <w:rPr>
@@ -264,15 +278,66 @@
         <w:t>‑</w:t>
       </w:r>
       <w:r>
-        <w:t>DOF 모션 플랫폼은 비용과 유지보수 부담이 커 연구·교육용 접근성이 제한된다. 기존 HILS는 센서 입력을 수치적으로 모사하는 경우가 많아, 자세는 화면/로그로 확인하는 데 그치는 한계가 있다. 본 연구의 목적은 (</w:t>
+        <w:t>Plane–스튜어트–PX4 통합 아키텍처 구현, (ii) 트림 전이(pitch step) 기반 표준화된 실험/로깅 절차, (iii) 추종 오차·지연 정량화 및 잔여 오차 요인(FC 장착 바이어스) 분석이다.</w:t>
+      </w:r>
+    </w:p>
+    <w:p>
+      <w:pPr>
+        <w:pStyle w:val="a4"/>
+      </w:pPr>
+    </w:p>
+    <w:p>
+      <w:pPr>
+        <w:pStyle w:val="a4"/>
+      </w:pPr>
+      <w:r>
+        <w:rPr>
+          <w:rFonts w:hint="eastAsia"/>
+        </w:rPr>
+        <w:t>본 론</w:t>
+      </w:r>
+    </w:p>
+    <w:p>
+      <w:pPr>
+        <w:pStyle w:val="a"/>
+        <w:rPr>
+          <w:color w:val="FF0000"/>
+        </w:rPr>
+      </w:pPr>
+      <w:r>
+        <w:t>1) 시스템 아키텍처</w:t>
+      </w:r>
+    </w:p>
+    <w:p>
+      <w:pPr>
+        <w:pStyle w:val="a5"/>
+      </w:pPr>
+      <w:r>
+        <w:t xml:space="preserve">본 연구는 시뮬레이터에서 생성된 자세/운동을 실제 물리 운동으로 구현하고, 이를 실물 IMU가 직접 감지하도록 구성된 물리 </w:t>
       </w:r>
       <w:proofErr w:type="spellStart"/>
       <w:r>
+        <w:t>폐루프</w:t>
+      </w:r>
+      <w:proofErr w:type="spellEnd"/>
+      <w:r>
+        <w:t xml:space="preserve"> HILS 시험 플랫폼을 구현하였다. </w:t>
+      </w:r>
+    </w:p>
+    <w:p>
+      <w:pPr>
+        <w:pStyle w:val="a5"/>
+      </w:pPr>
+      <w:r>
+        <w:t>전체 루프는 (</w:t>
+      </w:r>
+      <w:proofErr w:type="spellStart"/>
+      <w:r>
         <w:t>i</w:t>
       </w:r>
       <w:proofErr w:type="spellEnd"/>
       <w:r>
-        <w:t>) 저비용 스튜어트 플랫폼 기구/전장/소프트웨어를 통합 설계하고, (ii) X</w:t>
+        <w:t>) X</w:t>
       </w:r>
       <w:r>
         <w:rPr>
@@ -281,42 +346,23 @@
         <w:t>‑</w:t>
       </w:r>
       <w:r>
-        <w:t>Plane 기반 자세/운동 정보를 실시간으로 수신하여 (iii) 물리적 운동을 통해 실제 IMU가 자극을 받는 폐루프 HILS를 구성하고 성능을 정량 평가하는 것이다(1,2).</w:t>
-      </w:r>
-    </w:p>
-    <w:p>
-      <w:pPr>
-        <w:pStyle w:val="a5"/>
-      </w:pPr>
-    </w:p>
-    <w:p>
-      <w:pPr>
-        <w:pStyle w:val="a4"/>
-      </w:pPr>
-      <w:r>
-        <w:rPr>
-          <w:rFonts w:hint="eastAsia"/>
-        </w:rPr>
-        <w:t>본 론</w:t>
-      </w:r>
-    </w:p>
-    <w:p>
-      <w:pPr>
-        <w:pStyle w:val="a"/>
-        <w:rPr>
-          <w:color w:val="FF0000"/>
-        </w:rPr>
-      </w:pPr>
-      <w:r>
-        <w:t>1) 시스템 아키텍처 및 데이터 흐름</w:t>
-      </w:r>
-    </w:p>
-    <w:p>
-      <w:pPr>
-        <w:pStyle w:val="a5"/>
-      </w:pPr>
-      <w:r>
-        <w:t>본 시스템은 X</w:t>
+        <w:t xml:space="preserve">Plane이 항공기 자세/운동 상태를 실시간으로 생성하고, (ii) 호스트 컴퓨터가 UDP로 해당 상태를 수신하여 포즈 명령으로 변환하며, (iii) 스튜어트 플랫폼이 명령된 포즈를 수행하고, (iv) 플랫폼에 탑재된 실제 비행제어기(Pix32 v6, PX4)가 onboard IMU 기반 자세를 추정하고, (v) 호스트가 </w:t>
+      </w:r>
+      <w:proofErr w:type="spellStart"/>
+      <w:r>
+        <w:t>MAVLink</w:t>
+      </w:r>
+      <w:proofErr w:type="spellEnd"/>
+      <w:r>
+        <w:t xml:space="preserve">로 PX4 자세 </w:t>
+      </w:r>
+      <w:proofErr w:type="spellStart"/>
+      <w:r>
+        <w:t>텔레메트리를</w:t>
+      </w:r>
+      <w:proofErr w:type="spellEnd"/>
+      <w:r>
+        <w:t xml:space="preserve"> 수신하여 UDP로 X</w:t>
       </w:r>
       <w:r>
         <w:rPr>
@@ -327,560 +373,22 @@
       <w:r>
         <w:t>Plane</w:t>
       </w:r>
-      <w:r>
-        <w:rPr>
-          <w:rFonts w:cs="Gulim" w:hint="eastAsia"/>
-        </w:rPr>
-        <w:t>–</w:t>
-      </w:r>
-      <w:r>
-        <w:t>Simulink</w:t>
-      </w:r>
-      <w:r>
-        <w:rPr>
-          <w:rFonts w:cs="Gulim" w:hint="eastAsia"/>
-        </w:rPr>
-        <w:t>–</w:t>
-      </w:r>
-      <w:r>
-        <w:t>스튜어트 MCU(ESP32)–비행제어기(Pix32 v6, PX4)로 구성된다. X</w:t>
-      </w:r>
-      <w:r>
-        <w:rPr>
-          <w:rFonts w:ascii="Cambria Math" w:hAnsi="Cambria Math" w:cs="Cambria Math"/>
-        </w:rPr>
-        <w:t>‑</w:t>
-      </w:r>
-      <w:r>
-        <w:t>Plane 상태는 UDP로 수신되며, Simulink는 목표 포즈(또는 자세)를 생성해 USB</w:t>
-      </w:r>
-      <w:r>
-        <w:rPr>
-          <w:rFonts w:ascii="Cambria Math" w:hAnsi="Cambria Math" w:cs="Cambria Math"/>
-        </w:rPr>
-        <w:t>‑</w:t>
-      </w:r>
-      <w:r>
-        <w:t>Serial로 ESP32에 전달한다. ESP32는 펌웨어 내부 역기구학을 통해 서보 명령을 계산·구동하여 플랫폼 운동을 구현한다. 플랫폼 상부에 탑재된 PX4는 IMU 기반 자세 추정과 제어 출력을 생성하며, 해당 출력은 MAVLink로 Simulink에 전달되어 X</w:t>
-      </w:r>
-      <w:r>
-        <w:rPr>
-          <w:rFonts w:ascii="Cambria Math" w:hAnsi="Cambria Math" w:cs="Cambria Math"/>
-        </w:rPr>
-        <w:t>‑</w:t>
-      </w:r>
-      <w:r>
-        <w:t>Plane 조종면 입력으로 재</w:t>
-      </w:r>
-      <w:r>
-        <w:rPr>
-          <w:rFonts w:hint="eastAsia"/>
-        </w:rPr>
+      <w:proofErr w:type="spellStart"/>
+      <w:r>
+        <w:t>에</w:t>
+      </w:r>
+      <w:proofErr w:type="spellEnd"/>
+      <w:r>
         <w:t xml:space="preserve"> </w:t>
       </w:r>
-      <w:r>
-        <w:t xml:space="preserve">주입된다(3,4). 이로써 “시뮬레이터 동역학–물리 운동–실제 제어기”가 연결된 물리적 </w:t>
-      </w:r>
-      <w:r>
-        <w:rPr>
-          <w:rFonts w:hint="eastAsia"/>
-        </w:rPr>
-        <w:t>폐루프</w:t>
-      </w:r>
-      <w:r>
-        <w:t xml:space="preserve"> HILS를 형성한다.</w:t>
-      </w:r>
-    </w:p>
-    <w:p>
-      <w:pPr>
-        <w:pStyle w:val="a5"/>
-        <w:ind w:firstLine="0"/>
-      </w:pPr>
-    </w:p>
-    <w:p>
-      <w:pPr>
-        <w:pStyle w:val="a"/>
-        <w:rPr>
-          <w:color w:val="FF0000"/>
-        </w:rPr>
-      </w:pPr>
-      <w:r>
-        <w:t>2) 펌웨어 기반 역기구학 및 실시간 구동</w:t>
-      </w:r>
-    </w:p>
-    <w:p>
-      <w:pPr>
-        <w:pStyle w:val="a5"/>
-      </w:pPr>
-      <w:r>
-        <w:rPr>
-          <w:rFonts w:hint="eastAsia"/>
-        </w:rPr>
-        <w:t>Simulink</w:t>
-      </w:r>
-      <w:r>
-        <w:t>→ESP32 명령은 라인 기반 ASCII로 정의한다:</w:t>
-      </w:r>
-    </w:p>
-    <w:p>
-      <w:pPr>
-        <w:pStyle w:val="a5"/>
-      </w:pPr>
-      <m:oMathPara>
-        <m:oMath>
-          <m:r>
-            <w:rPr>
-              <w:rFonts w:ascii="Cambria Math" w:hAnsi="Cambria Math"/>
-            </w:rPr>
-            <m:t xml:space="preserve">“x y z roll pitch yaw\n” </m:t>
-          </m:r>
-        </m:oMath>
-      </m:oMathPara>
-    </w:p>
-    <w:p>
-      <w:pPr>
-        <w:pStyle w:val="a5"/>
-      </w:pPr>
-      <m:oMathPara>
-        <m:oMath>
-          <m:r>
-            <w:rPr>
-              <w:rFonts w:ascii="Cambria Math" w:hAnsi="Cambria Math"/>
-            </w:rPr>
-            <m:t>(x,y,z: mm, roll/pitch/yaw: deg, 115200 bps).</m:t>
-          </m:r>
-        </m:oMath>
-      </m:oMathPara>
-    </w:p>
-    <w:p>
-      <w:pPr>
-        <w:pStyle w:val="a5"/>
-      </w:pPr>
-    </w:p>
-    <w:p>
-      <w:pPr>
-        <w:pStyle w:val="a5"/>
-      </w:pPr>
-      <w:r>
-        <w:t>ESP32 펌웨어는 수신 포즈에 대해 상판 앵커를 자세/병진 변환한 뒤(</w:t>
-      </w:r>
-      <w:r>
-        <w:rPr>
-          <w:rFonts w:hint="eastAsia"/>
-        </w:rPr>
-        <w:t>Pitch</w:t>
-      </w:r>
-      <w:r>
-        <w:rPr>
-          <w:rFonts w:ascii="Cambria Math" w:hAnsi="Cambria Math" w:cs="Cambria Math"/>
-        </w:rPr>
-        <w:t>‑</w:t>
-      </w:r>
-      <w:r>
-        <w:rPr>
-          <w:rFonts w:hint="eastAsia"/>
-        </w:rPr>
-        <w:t>Roll</w:t>
-      </w:r>
-      <w:r>
-        <w:rPr>
-          <w:rFonts w:cs="Cambria Math" w:hint="eastAsia"/>
-        </w:rPr>
-        <w:t>-Yaw</w:t>
-      </w:r>
-      <w:r>
-        <w:t xml:space="preserve"> 순, </w:t>
-      </w:r>
-      <w:r>
-        <w:rPr>
-          <w:rFonts w:hint="eastAsia"/>
-        </w:rPr>
-        <w:t>왼손</w:t>
-      </w:r>
-      <w:r>
-        <w:t xml:space="preserve"> 좌표계), 각 다리에 대해 두 해를 계산하고 서보 제한각(예: ±90°) 내 해를 선택한다(1). 선택된 서보각은 서보별 영점/방향 보정(센터 오프셋, 부호)을 적용하여 구동한다.</w:t>
-      </w:r>
-    </w:p>
-    <w:p>
-      <w:pPr>
-        <w:pStyle w:val="a5"/>
-      </w:pPr>
-    </w:p>
-    <w:p>
-      <w:pPr>
-        <w:pStyle w:val="a"/>
-        <w:rPr>
-          <w:color w:val="FF0000"/>
-        </w:rPr>
-      </w:pPr>
-      <w:r>
-        <w:t>3) 작업공간/자세 포화(saturation) 및 연속 동작 보장</w:t>
-      </w:r>
-    </w:p>
-    <w:p>
-      <w:pPr>
-        <w:pStyle w:val="a5"/>
-      </w:pPr>
-      <w:r>
-        <w:t xml:space="preserve">플랫폼 요구 자세가 서보 제한각 및 기구학적 작업공간을 초과할 경우, 펌웨어는 자세 명령을 그대로 축별(Euler)로 절단하지 않고, 회전축을 유지한 채 회전 크기만 축소하는 포화기를 적용한다. 구체적으로, 요청 자세로부터 회전벡터의 크기 </w:t>
-      </w:r>
-      <m:oMath>
-        <m:sSub>
-          <m:sSubPr>
-            <m:ctrlPr>
-              <w:rPr>
-                <w:rFonts w:ascii="Cambria Math" w:hAnsi="Cambria Math"/>
-                <w:i/>
-              </w:rPr>
-            </m:ctrlPr>
-          </m:sSubPr>
-          <m:e>
-            <m:r>
-              <w:rPr>
-                <w:rFonts w:ascii="Cambria Math" w:hAnsi="Cambria Math"/>
-              </w:rPr>
-              <m:t>m</m:t>
-            </m:r>
-          </m:e>
-          <m:sub>
-            <m:r>
-              <w:rPr>
-                <w:rFonts w:ascii="Cambria Math" w:hAnsi="Cambria Math"/>
-              </w:rPr>
-              <m:t>in</m:t>
-            </m:r>
-          </m:sub>
-        </m:sSub>
-      </m:oMath>
-      <w:r>
-        <w:t>을 계산하고, 동일한 회전축을 유지하면서</w:t>
-      </w:r>
-      <m:oMath>
-        <m:sSub>
-          <m:sSubPr>
-            <m:ctrlPr>
-              <w:rPr>
-                <w:rFonts w:ascii="Cambria Math" w:hAnsi="Cambria Math"/>
-                <w:i/>
-              </w:rPr>
-            </m:ctrlPr>
-          </m:sSubPr>
-          <m:e>
-            <m:r>
-              <w:rPr>
-                <w:rFonts w:ascii="Cambria Math" w:hAnsi="Cambria Math"/>
-              </w:rPr>
-              <m:t>m</m:t>
-            </m:r>
-          </m:e>
-          <m:sub>
-            <m:r>
-              <w:rPr>
-                <w:rFonts w:ascii="Cambria Math" w:hAnsi="Cambria Math"/>
-              </w:rPr>
-              <m:t>out</m:t>
-            </m:r>
-          </m:sub>
-        </m:sSub>
-        <m:r>
-          <w:rPr>
-            <w:rFonts w:ascii="Cambria Math" w:hAnsi="Cambria Math"/>
-          </w:rPr>
-          <m:t xml:space="preserve"> ≤ </m:t>
-        </m:r>
-        <m:sSub>
-          <m:sSubPr>
-            <m:ctrlPr>
-              <w:rPr>
-                <w:rFonts w:ascii="Cambria Math" w:hAnsi="Cambria Math"/>
-                <w:i/>
-              </w:rPr>
-            </m:ctrlPr>
-          </m:sSubPr>
-          <m:e>
-            <m:r>
-              <w:rPr>
-                <w:rFonts w:ascii="Cambria Math" w:hAnsi="Cambria Math"/>
-              </w:rPr>
-              <m:t>m</m:t>
-            </m:r>
-          </m:e>
-          <m:sub>
-            <m:r>
-              <w:rPr>
-                <w:rFonts w:ascii="Cambria Math" w:hAnsi="Cambria Math"/>
-              </w:rPr>
-              <m:t>in</m:t>
-            </m:r>
-          </m:sub>
-        </m:sSub>
-      </m:oMath>
-      <w:r>
-        <w:t xml:space="preserve">이 되도록 </w:t>
-      </w:r>
-      <w:r>
-        <w:rPr>
-          <w:rFonts w:hint="eastAsia"/>
-        </w:rPr>
-        <w:t>스케일링 하여</w:t>
-      </w:r>
-      <m:oMath>
-        <m:d>
-          <m:dPr>
-            <m:ctrlPr>
-              <w:rPr>
-                <w:rFonts w:ascii="Cambria Math" w:hAnsi="Cambria Math"/>
-                <w:i/>
-              </w:rPr>
-            </m:ctrlPr>
-          </m:dPr>
-          <m:e>
-            <m:r>
-              <w:rPr>
-                <w:rFonts w:ascii="Cambria Math" w:hAnsi="Cambria Math"/>
-              </w:rPr>
-              <m:t>α=</m:t>
-            </m:r>
-            <m:sSub>
-              <m:sSubPr>
-                <m:ctrlPr>
-                  <w:rPr>
-                    <w:rFonts w:ascii="Cambria Math" w:hAnsi="Cambria Math"/>
-                    <w:i/>
-                  </w:rPr>
-                </m:ctrlPr>
-              </m:sSubPr>
-              <m:e>
-                <m:r>
-                  <w:rPr>
-                    <w:rFonts w:ascii="Cambria Math" w:hAnsi="Cambria Math"/>
-                  </w:rPr>
-                  <m:t>m</m:t>
-                </m:r>
-              </m:e>
-              <m:sub>
-                <m:r>
-                  <w:rPr>
-                    <w:rFonts w:ascii="Cambria Math" w:hAnsi="Cambria Math"/>
-                  </w:rPr>
-                  <m:t>out</m:t>
-                </m:r>
-              </m:sub>
-            </m:sSub>
-            <m:r>
-              <m:rPr>
-                <m:lit/>
-              </m:rPr>
-              <w:rPr>
-                <w:rFonts w:ascii="Cambria Math" w:hAnsi="Cambria Math"/>
-              </w:rPr>
-              <m:t>/</m:t>
-            </m:r>
-            <m:sSub>
-              <m:sSubPr>
-                <m:ctrlPr>
-                  <w:rPr>
-                    <w:rFonts w:ascii="Cambria Math" w:hAnsi="Cambria Math"/>
-                    <w:i/>
-                  </w:rPr>
-                </m:ctrlPr>
-              </m:sSubPr>
-              <m:e>
-                <m:r>
-                  <w:rPr>
-                    <w:rFonts w:ascii="Cambria Math" w:hAnsi="Cambria Math"/>
-                  </w:rPr>
-                  <m:t>m</m:t>
-                </m:r>
-              </m:e>
-              <m:sub>
-                <m:r>
-                  <w:rPr>
-                    <w:rFonts w:ascii="Cambria Math" w:hAnsi="Cambria Math"/>
-                  </w:rPr>
-                  <m:t>in</m:t>
-                </m:r>
-              </m:sub>
-            </m:sSub>
-            <m:r>
-              <w:rPr>
-                <w:rFonts w:ascii="Cambria Math" w:hAnsi="Cambria Math"/>
-              </w:rPr>
-              <m:t>,</m:t>
-            </m:r>
-            <m:r>
-              <m:rPr>
-                <m:sty m:val="p"/>
-              </m:rPr>
-              <w:rPr>
-                <w:rFonts w:ascii="Cambria Math" w:hAnsi="Cambria Math"/>
-              </w:rPr>
-              <m:t> </m:t>
-            </m:r>
-            <m:r>
-              <w:rPr>
-                <w:rFonts w:ascii="Cambria Math" w:hAnsi="Cambria Math"/>
-              </w:rPr>
-              <m:t>0&lt;α≤1</m:t>
-            </m:r>
-          </m:e>
-        </m:d>
-      </m:oMath>
-      <w:r>
-        <w:t xml:space="preserve"> </w:t>
-      </w:r>
-      <w:r>
-        <w:t xml:space="preserve">포화된 자세를 생성한다. 포화된 자세는 각 다리의 역기구학 해가 서보 제한각 내에 존재하도록 IK 기반 </w:t>
-      </w:r>
-      <w:r>
-        <w:rPr>
-          <w:rFonts w:hint="eastAsia"/>
-        </w:rPr>
-        <w:t>도달 성</w:t>
-      </w:r>
-      <w:r>
-        <w:t xml:space="preserve"> 검사를 통해 결정되며, 이를 통해 시뮬레이터가 큰 자세 변화를 요구하더라도 플랫폼은 정지하지 않고 의도된 운동 방향을 보존한 연속 동작을 제공한다. 포화 여부(sat)와 α는 상태 텔레메트리로 기록하여 포화 구간과 </w:t>
-      </w:r>
-      <w:r>
-        <w:rPr>
-          <w:rFonts w:hint="eastAsia"/>
-        </w:rPr>
-        <w:t>비 포화</w:t>
-      </w:r>
-      <w:r>
-        <w:t xml:space="preserve"> 구간의 응답/오차 특성을 구분해 분석한다.</w:t>
-      </w:r>
-    </w:p>
-    <w:p>
-      <w:pPr>
-        <w:pStyle w:val="a5"/>
-      </w:pPr>
-    </w:p>
-    <w:p>
-      <w:pPr>
-        <w:pStyle w:val="a"/>
-      </w:pPr>
-      <w:r>
-        <w:t>4)</w:t>
-      </w:r>
-      <w:r>
-        <w:rPr>
-          <w:rFonts w:hint="eastAsia"/>
-        </w:rPr>
-        <w:t xml:space="preserve"> </w:t>
-      </w:r>
-      <w:r>
-        <w:t>실험 시나리오 및 평가 지표(Trim transition)</w:t>
-      </w:r>
-    </w:p>
-    <w:p>
-      <w:pPr>
-        <w:pStyle w:val="a5"/>
-      </w:pPr>
-      <w:r>
-        <w:lastRenderedPageBreak/>
-        <w:t xml:space="preserve">본 연구에서는 </w:t>
-      </w:r>
-      <w:r>
-        <w:rPr>
-          <w:rFonts w:hint="eastAsia"/>
-        </w:rPr>
-        <w:t>트림 점</w:t>
-      </w:r>
-      <w:r>
-        <w:t xml:space="preserve"> 천이(Trim transition) 시나리오를 대상으로 성능을 평가하였다.</w:t>
-      </w:r>
-      <w:r>
-        <w:rPr>
-          <w:rFonts w:hint="eastAsia"/>
-        </w:rPr>
-        <w:t xml:space="preserve"> </w:t>
-      </w:r>
-      <w:r>
-        <w:t>수평 비행 트림 상태에서 피치 스텝(예: 0°→+5°)을 가한 뒤 새로운 트림점에 수렴하는 과정을 반복 수행한다. 로그 신호는 (</w:t>
-      </w:r>
       <w:proofErr w:type="spellStart"/>
       <w:r>
-        <w:t>i</w:t>
+        <w:t>조종면</w:t>
       </w:r>
       <w:proofErr w:type="spellEnd"/>
       <w:r>
-        <w:t>) X</w:t>
-      </w:r>
-      <w:r>
-        <w:rPr>
-          <w:rFonts w:ascii="Cambria Math" w:hAnsi="Cambria Math" w:cs="Cambria Math"/>
-        </w:rPr>
-        <w:t>‑</w:t>
-      </w:r>
-      <w:r>
-        <w:t>Plane 자세, (ii) PX4 추정 자세(물리 운동의 대리 측정), (iii) 조종면/</w:t>
-      </w:r>
-      <w:proofErr w:type="spellStart"/>
-      <w:r>
-        <w:t>액추에이터</w:t>
-      </w:r>
-      <w:proofErr w:type="spellEnd"/>
-      <w:r>
-        <w:t xml:space="preserve"> 출력, (iv) 포화 플래그(α 포함)로 구성한다. 성능은 롤/피치/요에 대해 평균오차, RMS, 최대오차, 표준편차로 정량화하고, X</w:t>
-      </w:r>
-      <w:r>
-        <w:rPr>
-          <w:rFonts w:ascii="Cambria Math" w:hAnsi="Cambria Math" w:cs="Cambria Math"/>
-        </w:rPr>
-        <w:t>‑</w:t>
-      </w:r>
-      <w:r>
-        <w:t>Plane</w:t>
-      </w:r>
-      <w:r>
-        <w:rPr>
-          <w:rFonts w:cs="Gulim" w:hint="eastAsia"/>
-        </w:rPr>
-        <w:t>→</w:t>
-      </w:r>
-      <w:r>
-        <w:rPr>
-          <w:rFonts w:hint="eastAsia"/>
-        </w:rPr>
-        <w:t>Simulink</w:t>
-      </w:r>
-      <w:r>
-        <w:t>→ESP32→IMU→MAVLink→X</w:t>
-      </w:r>
-      <w:r>
-        <w:rPr>
-          <w:rFonts w:ascii="Cambria Math" w:hAnsi="Cambria Math" w:cs="Cambria Math"/>
-        </w:rPr>
-        <w:t>‑</w:t>
-      </w:r>
-      <w:r>
-        <w:t>Plane의 레이어별/종단간 지연을 측정한다. 최종 결과는 [Fig. 1: 아키텍처], [Fig. 2: 자세 및 오차 시계열], [Fig. 3: 지연 분</w:t>
-      </w:r>
-      <w:r>
-        <w:rPr>
-          <w:rFonts w:hint="eastAsia"/>
-        </w:rPr>
-        <w:t>석</w:t>
-      </w:r>
-      <w:r>
-        <w:t xml:space="preserve">], [Table 1: </w:t>
-      </w:r>
-      <w:r>
-        <w:rPr>
-          <w:rFonts w:hint="eastAsia"/>
-        </w:rPr>
-        <w:t>프로토콜/주기</w:t>
-      </w:r>
-      <w:r>
-        <w:t xml:space="preserve"> 요약] 형태로 제시한다.</w:t>
-      </w:r>
-    </w:p>
-    <w:p>
-      <w:pPr>
-        <w:pStyle w:val="a5"/>
-        <w:ind w:firstLine="0"/>
-      </w:pPr>
+        <w:t xml:space="preserve"> 명령을 주입하는 구조로 구성된다. </w:t>
+      </w:r>
     </w:p>
     <w:p>
       <w:pPr>
@@ -891,16 +399,18 @@
           <w:noProof/>
         </w:rPr>
         <w:drawing>
-          <wp:inline distT="0" distB="0" distL="0" distR="0" wp14:anchorId="03F41556" wp14:editId="50F28488">
-            <wp:extent cx="2743200" cy="402679"/>
-            <wp:effectExtent l="0" t="0" r="0" b="0"/>
-            <wp:docPr id="2" name="그림 2"/>
-            <wp:cNvGraphicFramePr/>
+          <wp:inline distT="0" distB="0" distL="0" distR="0" wp14:anchorId="32015E0E" wp14:editId="7982121A">
+            <wp:extent cx="2880000" cy="1963161"/>
+            <wp:effectExtent l="0" t="0" r="3175" b="5715"/>
+            <wp:docPr id="2" name="그림 2" descr="A diagram of a computer system&#10;&#10;AI-generated content may be incorrect."/>
+            <wp:cNvGraphicFramePr>
+              <a:graphicFrameLocks xmlns:a="http://schemas.openxmlformats.org/drawingml/2006/main" noChangeAspect="1"/>
+            </wp:cNvGraphicFramePr>
             <a:graphic xmlns:a="http://schemas.openxmlformats.org/drawingml/2006/main">
               <a:graphicData uri="http://schemas.openxmlformats.org/drawingml/2006/picture">
                 <pic:pic xmlns:pic="http://schemas.openxmlformats.org/drawingml/2006/picture">
                   <pic:nvPicPr>
-                    <pic:cNvPr id="2" name="그림 2"/>
+                    <pic:cNvPr id="2" name="그림 2" descr="A diagram of a computer system&#10;&#10;AI-generated content may be incorrect."/>
                     <pic:cNvPicPr/>
                   </pic:nvPicPr>
                   <pic:blipFill>
@@ -918,7 +428,7 @@
                   <pic:spPr>
                     <a:xfrm>
                       <a:off x="0" y="0"/>
-                      <a:ext cx="2743200" cy="402679"/>
+                      <a:ext cx="2880000" cy="1963161"/>
                     </a:xfrm>
                     <a:prstGeom prst="rect">
                       <a:avLst/>
@@ -960,17 +470,155 @@
     </w:p>
     <w:p>
       <w:pPr>
+        <w:pStyle w:val="a5"/>
+      </w:pPr>
+      <w:r>
+        <w:t xml:space="preserve">본 구조는 센서 신호를 단순 합성하는 기존 HILS와 달리, IMU/추정기가 실제 운동 자극을 경험하도록 함으로써 </w:t>
+      </w:r>
+      <w:proofErr w:type="spellStart"/>
+      <w:r>
+        <w:t>폐루프</w:t>
+      </w:r>
+      <w:proofErr w:type="spellEnd"/>
+      <w:r>
+        <w:t xml:space="preserve"> 거동의 현실성을 높인다는 점에서 차별성이 있다.</w:t>
+      </w:r>
+    </w:p>
+    <w:p>
+      <w:pPr>
+        <w:pStyle w:val="a5"/>
+      </w:pPr>
+      <w:r>
+        <w:t xml:space="preserve">그림 1은 본 연구에서 구현한 물리 </w:t>
+      </w:r>
+      <w:proofErr w:type="spellStart"/>
+      <w:r>
+        <w:t>폐루프</w:t>
+      </w:r>
+      <w:proofErr w:type="spellEnd"/>
+      <w:r>
+        <w:t xml:space="preserve"> HILS의 전체 데이터 흐름 및 인터페이스(UDP/USB Serial/</w:t>
+      </w:r>
+      <w:proofErr w:type="spellStart"/>
+      <w:r>
+        <w:t>MAVLink</w:t>
+      </w:r>
+      <w:proofErr w:type="spellEnd"/>
+      <w:r>
+        <w:t>)를 나타낸다</w:t>
+      </w:r>
+      <w:r>
+        <w:t>.</w:t>
+      </w:r>
+    </w:p>
+    <w:p>
+      <w:pPr>
+        <w:pStyle w:val="a5"/>
+      </w:pPr>
+    </w:p>
+    <w:p>
+      <w:pPr>
+        <w:pStyle w:val="a"/>
+        <w:rPr>
+          <w:color w:val="FF0000"/>
+        </w:rPr>
+      </w:pPr>
+      <w:r>
+        <w:rPr>
+          <w:rFonts w:hint="eastAsia"/>
+        </w:rPr>
+        <w:t>2</w:t>
+      </w:r>
+      <w:r>
+        <w:t>) 자세 포화(saturation) 및 연속 동작 보장</w:t>
+      </w:r>
+    </w:p>
+    <w:p>
+      <w:pPr>
+        <w:pStyle w:val="a5"/>
+      </w:pPr>
+      <w:r>
+        <w:t xml:space="preserve">플랫폼 요구 자세가 </w:t>
+      </w:r>
+      <w:proofErr w:type="spellStart"/>
+      <w:r>
+        <w:t>서보</w:t>
+      </w:r>
+      <w:proofErr w:type="spellEnd"/>
+      <w:r>
+        <w:t xml:space="preserve"> </w:t>
+      </w:r>
+      <w:proofErr w:type="spellStart"/>
+      <w:r>
+        <w:t>제한각</w:t>
+      </w:r>
+      <w:proofErr w:type="spellEnd"/>
+      <w:r>
+        <w:t xml:space="preserve"> 또는 작업공간을 초과하면, 펌웨어는 회전축을 유지한 채 회전 크기만 축소하는 포화기를 적용한다. 요청 자세의 회전벡터 크기 min을 계산한 뒤, 동일한 축을 유지하면서 </w:t>
+      </w:r>
+      <w:proofErr w:type="spellStart"/>
+      <w:r>
+        <w:t>mout</w:t>
+      </w:r>
+      <w:proofErr w:type="spellEnd"/>
+      <w:r>
+        <w:t xml:space="preserve"> ≤ min이 되도록 스케일링(α = </w:t>
+      </w:r>
+      <w:proofErr w:type="spellStart"/>
+      <w:r>
+        <w:t>mout</w:t>
+      </w:r>
+      <w:proofErr w:type="spellEnd"/>
+      <w:r>
+        <w:t>/</w:t>
+      </w:r>
+      <w:proofErr w:type="spellStart"/>
+      <w:r>
+        <w:t>m_in</w:t>
+      </w:r>
+      <w:proofErr w:type="spellEnd"/>
+      <w:r>
+        <w:t xml:space="preserve">, 0 &lt; α ≤ 1)하여 포화된 자세를 생성한다. 이 자세는 역기구학 기반 </w:t>
+      </w:r>
+      <w:proofErr w:type="spellStart"/>
+      <w:r>
+        <w:t>도달성</w:t>
+      </w:r>
+      <w:proofErr w:type="spellEnd"/>
+      <w:r>
+        <w:t xml:space="preserve"> 검사를 통해 </w:t>
+      </w:r>
+      <w:proofErr w:type="spellStart"/>
+      <w:r>
+        <w:t>제한각</w:t>
+      </w:r>
+      <w:proofErr w:type="spellEnd"/>
+      <w:r>
+        <w:t xml:space="preserve"> 내에서 결정되며, 시뮬레이터가 큰 자세를 요구해도 플랫폼은 정지 없이 연속 동작을 유지한다. 포화 여부와 α는 상태 </w:t>
+      </w:r>
+      <w:proofErr w:type="spellStart"/>
+      <w:r>
+        <w:t>텔레메트리로</w:t>
+      </w:r>
+      <w:proofErr w:type="spellEnd"/>
+      <w:r>
+        <w:t xml:space="preserve"> 기록해 응답과 오차 특성을 분석한다.</w:t>
+      </w:r>
+    </w:p>
+    <w:p>
+      <w:pPr>
         <w:pStyle w:val="a7"/>
       </w:pPr>
       <w:r>
         <w:rPr>
           <w:noProof/>
         </w:rPr>
+        <w:lastRenderedPageBreak/>
         <w:drawing>
-          <wp:inline distT="0" distB="0" distL="0" distR="0" wp14:anchorId="370A576A" wp14:editId="660E62D5">
-            <wp:extent cx="2743200" cy="1597306"/>
-            <wp:effectExtent l="0" t="0" r="0" b="3175"/>
-            <wp:docPr id="1485735927" name="그림 2"/>
+          <wp:inline distT="0" distB="0" distL="0" distR="0" wp14:anchorId="21A64ACD" wp14:editId="55A30B90">
+            <wp:extent cx="2880000" cy="1178181"/>
+            <wp:effectExtent l="0" t="0" r="3175" b="3175"/>
+            <wp:docPr id="1485735927" name="그림 2" descr="A graph of a graph&#10;&#10;AI-generated content may be incorrect."/>
             <wp:cNvGraphicFramePr>
               <a:graphicFrameLocks xmlns:a="http://schemas.openxmlformats.org/drawingml/2006/main" noChangeAspect="1"/>
             </wp:cNvGraphicFramePr>
@@ -978,7 +626,7 @@
               <a:graphicData uri="http://schemas.openxmlformats.org/drawingml/2006/picture">
                 <pic:pic xmlns:pic="http://schemas.openxmlformats.org/drawingml/2006/picture">
                   <pic:nvPicPr>
-                    <pic:cNvPr id="1485735927" name="그림 2"/>
+                    <pic:cNvPr id="1485735927" name="그림 2" descr="A graph of a graph&#10;&#10;AI-generated content may be incorrect."/>
                     <pic:cNvPicPr/>
                   </pic:nvPicPr>
                   <pic:blipFill>
@@ -996,7 +644,7 @@
                   <pic:spPr>
                     <a:xfrm>
                       <a:off x="0" y="0"/>
-                      <a:ext cx="2743200" cy="1597306"/>
+                      <a:ext cx="2880000" cy="1178181"/>
                     </a:xfrm>
                     <a:prstGeom prst="rect">
                       <a:avLst/>
@@ -1057,10 +705,10 @@
           <w:noProof/>
         </w:rPr>
         <w:drawing>
-          <wp:inline distT="0" distB="0" distL="0" distR="0" wp14:anchorId="3BAC69D7" wp14:editId="3D6BA7BA">
-            <wp:extent cx="2743200" cy="1321332"/>
-            <wp:effectExtent l="0" t="0" r="0" b="0"/>
-            <wp:docPr id="1400476432" name="그림 2"/>
+          <wp:inline distT="0" distB="0" distL="0" distR="0" wp14:anchorId="100419CC" wp14:editId="258F8C22">
+            <wp:extent cx="2879998" cy="1254545"/>
+            <wp:effectExtent l="0" t="0" r="3175" b="3175"/>
+            <wp:docPr id="1400476432" name="그림 2" descr="A white graph with black and white text&#10;&#10;AI-generated content may be incorrect."/>
             <wp:cNvGraphicFramePr>
               <a:graphicFrameLocks xmlns:a="http://schemas.openxmlformats.org/drawingml/2006/main" noChangeAspect="1"/>
             </wp:cNvGraphicFramePr>
@@ -1068,7 +716,7 @@
               <a:graphicData uri="http://schemas.openxmlformats.org/drawingml/2006/picture">
                 <pic:pic xmlns:pic="http://schemas.openxmlformats.org/drawingml/2006/picture">
                   <pic:nvPicPr>
-                    <pic:cNvPr id="1400476432" name="그림 2"/>
+                    <pic:cNvPr id="1400476432" name="그림 2" descr="A white graph with black and white text&#10;&#10;AI-generated content may be incorrect."/>
                     <pic:cNvPicPr/>
                   </pic:nvPicPr>
                   <pic:blipFill>
@@ -1086,7 +734,7 @@
                   <pic:spPr>
                     <a:xfrm>
                       <a:off x="0" y="0"/>
-                      <a:ext cx="2743200" cy="1321332"/>
+                      <a:ext cx="2879998" cy="1254545"/>
                     </a:xfrm>
                     <a:prstGeom prst="rect">
                       <a:avLst/>
@@ -1149,21 +797,19 @@
         <w:rPr>
           <w:rFonts w:ascii="Gulim" w:eastAsia="Gulim"/>
         </w:rPr>
-        <w:t>프로토콜/주기 요약</w:t>
+        <w:t>Tracking error</w:t>
       </w:r>
     </w:p>
     <w:tbl>
       <w:tblPr>
         <w:tblOverlap w:val="never"/>
-        <w:tblW w:w="4468" w:type="dxa"/>
-        <w:tblInd w:w="28" w:type="dxa"/>
+        <w:tblW w:w="0" w:type="auto"/>
         <w:tblBorders>
           <w:top w:val="single" w:sz="3" w:space="0" w:color="000000"/>
           <w:left w:val="single" w:sz="3" w:space="0" w:color="000000"/>
           <w:bottom w:val="single" w:sz="3" w:space="0" w:color="000000"/>
           <w:right w:val="single" w:sz="3" w:space="0" w:color="000000"/>
         </w:tblBorders>
-        <w:tblLayout w:type="fixed"/>
         <w:tblCellMar>
           <w:top w:w="28" w:type="dxa"/>
           <w:left w:w="28" w:type="dxa"/>
@@ -1173,18 +819,19 @@
         <w:tblLook w:val="0000" w:firstRow="0" w:lastRow="0" w:firstColumn="0" w:lastColumn="0" w:noHBand="0" w:noVBand="0"/>
       </w:tblPr>
       <w:tblGrid>
-        <w:gridCol w:w="1318"/>
-        <w:gridCol w:w="900"/>
-        <w:gridCol w:w="1620"/>
-        <w:gridCol w:w="630"/>
+        <w:gridCol w:w="374"/>
+        <w:gridCol w:w="1004"/>
+        <w:gridCol w:w="992"/>
+        <w:gridCol w:w="1085"/>
+        <w:gridCol w:w="1072"/>
       </w:tblGrid>
       <w:tr>
         <w:trPr>
-          <w:trHeight w:val="20"/>
+          <w:trHeight w:val="349"/>
         </w:trPr>
         <w:tc>
           <w:tcPr>
-            <w:tcW w:w="1318" w:type="dxa"/>
+            <w:tcW w:w="0" w:type="auto"/>
             <w:tcBorders>
               <w:top w:val="single" w:sz="3" w:space="0" w:color="000000"/>
               <w:left w:val="single" w:sz="3" w:space="0" w:color="000000"/>
@@ -1201,19 +848,22 @@
               <w:jc w:val="center"/>
               <w:rPr>
                 <w:rFonts w:ascii="Gulim" w:eastAsia="Gulim" w:hAnsi="Gulim"/>
+                <w:sz w:val="18"/>
+                <w:szCs w:val="18"/>
               </w:rPr>
             </w:pPr>
             <w:r>
               <w:rPr>
-                <w:rFonts w:ascii="Gulim" w:eastAsia="Gulim" w:hAnsi="Gulim" w:hint="eastAsia"/>
-              </w:rPr>
-              <w:t>Link</w:t>
+                <w:sz w:val="18"/>
+                <w:szCs w:val="18"/>
+              </w:rPr>
+              <w:t>Run</w:t>
             </w:r>
           </w:p>
         </w:tc>
         <w:tc>
           <w:tcPr>
-            <w:tcW w:w="900" w:type="dxa"/>
+            <w:tcW w:w="0" w:type="auto"/>
             <w:tcBorders>
               <w:top w:val="single" w:sz="3" w:space="0" w:color="000000"/>
               <w:left w:val="single" w:sz="3" w:space="0" w:color="000000"/>
@@ -1229,20 +879,62 @@
               <w:spacing w:after="0" w:line="240" w:lineRule="auto"/>
               <w:jc w:val="center"/>
               <w:rPr>
-                <w:rFonts w:ascii="Gulim" w:eastAsia="Gulim" w:hAnsi="Gulim"/>
+                <w:rFonts w:ascii="Gulim" w:eastAsia="Gulim" w:hAnsi="Gulim" w:hint="eastAsia"/>
+                <w:sz w:val="18"/>
+                <w:szCs w:val="18"/>
               </w:rPr>
             </w:pPr>
             <w:r>
               <w:rPr>
-                <w:rFonts w:ascii="Gulim" w:eastAsia="Gulim" w:hAnsi="Gulim" w:hint="eastAsia"/>
-              </w:rPr>
-              <w:t>Protocol</w:t>
+                <w:sz w:val="18"/>
+                <w:szCs w:val="18"/>
+              </w:rPr>
+              <w:t xml:space="preserve">raw </w:t>
+            </w:r>
+            <w:proofErr w:type="gramStart"/>
+            <w:r>
+              <w:rPr>
+                <w:sz w:val="18"/>
+                <w:szCs w:val="18"/>
+              </w:rPr>
+              <w:t>RMS</w:t>
+            </w:r>
+            <w:r>
+              <w:rPr>
+                <w:sz w:val="18"/>
+                <w:szCs w:val="18"/>
+              </w:rPr>
+              <w:t>E</w:t>
+            </w:r>
+            <w:r>
+              <w:rPr>
+                <w:rFonts w:hint="eastAsia"/>
+                <w:sz w:val="18"/>
+                <w:szCs w:val="18"/>
+              </w:rPr>
+              <w:t>(</w:t>
+            </w:r>
+            <w:proofErr w:type="gramEnd"/>
+            <w:r>
+              <w:rPr>
+                <w:rFonts w:hint="eastAsia"/>
+                <w:sz w:val="18"/>
+                <w:szCs w:val="18"/>
+              </w:rPr>
+              <w:t>d</w:t>
+            </w:r>
+            <w:r>
+              <w:rPr>
+                <w:sz w:val="18"/>
+                <w:szCs w:val="18"/>
+              </w:rPr>
+              <w:t>eg)</w:t>
             </w:r>
           </w:p>
         </w:tc>
         <w:tc>
           <w:tcPr>
-            <w:tcW w:w="1620" w:type="dxa"/>
+            <w:tcW w:w="0" w:type="auto"/>
             <w:tcBorders>
               <w:top w:val="single" w:sz="3" w:space="0" w:color="000000"/>
               <w:left w:val="single" w:sz="3" w:space="0" w:color="000000"/>
@@ -1259,19 +951,37 @@
               <w:jc w:val="center"/>
               <w:rPr>
                 <w:rFonts w:ascii="Gulim" w:eastAsia="Gulim" w:hAnsi="Gulim"/>
+                <w:sz w:val="18"/>
+                <w:szCs w:val="18"/>
               </w:rPr>
             </w:pPr>
             <w:r>
               <w:rPr>
-                <w:rFonts w:ascii="Gulim" w:eastAsia="Gulim" w:hAnsi="Gulim" w:hint="eastAsia"/>
-              </w:rPr>
-              <w:t>Payload</w:t>
+                <w:sz w:val="18"/>
+                <w:szCs w:val="18"/>
+              </w:rPr>
+              <w:t>raw mean</w:t>
+            </w:r>
+            <w:r>
+              <w:rPr>
+                <w:rFonts w:hint="eastAsia"/>
+                <w:sz w:val="18"/>
+                <w:szCs w:val="18"/>
+              </w:rPr>
+              <w:t>(d</w:t>
+            </w:r>
+            <w:r>
+              <w:rPr>
+                <w:sz w:val="18"/>
+                <w:szCs w:val="18"/>
+              </w:rPr>
+              <w:t>eg)</w:t>
             </w:r>
           </w:p>
         </w:tc>
         <w:tc>
           <w:tcPr>
-            <w:tcW w:w="630" w:type="dxa"/>
+            <w:tcW w:w="0" w:type="auto"/>
             <w:tcBorders>
               <w:top w:val="single" w:sz="3" w:space="0" w:color="000000"/>
               <w:left w:val="single" w:sz="3" w:space="0" w:color="000000"/>
@@ -1288,24 +998,113 @@
               <w:jc w:val="center"/>
               <w:rPr>
                 <w:rFonts w:ascii="Gulim" w:eastAsia="Gulim" w:hAnsi="Gulim"/>
+                <w:sz w:val="18"/>
+                <w:szCs w:val="18"/>
               </w:rPr>
             </w:pPr>
             <w:r>
               <w:rPr>
-                <w:rFonts w:ascii="Gulim" w:eastAsia="Gulim" w:hAnsi="Gulim" w:hint="eastAsia"/>
-              </w:rPr>
-              <w:t>Rate (Hz)</w:t>
+                <w:sz w:val="18"/>
+                <w:szCs w:val="18"/>
+              </w:rPr>
+              <w:t xml:space="preserve">corrected </w:t>
+            </w:r>
+            <w:proofErr w:type="gramStart"/>
+            <w:r>
+              <w:rPr>
+                <w:sz w:val="18"/>
+                <w:szCs w:val="18"/>
+              </w:rPr>
+              <w:t>RMS</w:t>
+            </w:r>
+            <w:r>
+              <w:rPr>
+                <w:sz w:val="18"/>
+                <w:szCs w:val="18"/>
+              </w:rPr>
+              <w:t>E</w:t>
+            </w:r>
+            <w:r>
+              <w:rPr>
+                <w:rFonts w:hint="eastAsia"/>
+                <w:sz w:val="18"/>
+                <w:szCs w:val="18"/>
+              </w:rPr>
+              <w:t>(</w:t>
+            </w:r>
+            <w:proofErr w:type="gramEnd"/>
+            <w:r>
+              <w:rPr>
+                <w:rFonts w:hint="eastAsia"/>
+                <w:sz w:val="18"/>
+                <w:szCs w:val="18"/>
+              </w:rPr>
+              <w:t>d</w:t>
+            </w:r>
+            <w:r>
+              <w:rPr>
+                <w:sz w:val="18"/>
+                <w:szCs w:val="18"/>
+              </w:rPr>
+              <w:t>eg)</w:t>
+            </w:r>
+          </w:p>
+        </w:tc>
+        <w:tc>
+          <w:tcPr>
+            <w:tcW w:w="0" w:type="auto"/>
+            <w:tcBorders>
+              <w:top w:val="single" w:sz="3" w:space="0" w:color="000000"/>
+              <w:left w:val="single" w:sz="3" w:space="0" w:color="000000"/>
+              <w:bottom w:val="single" w:sz="3" w:space="0" w:color="000000"/>
+              <w:right w:val="single" w:sz="3" w:space="0" w:color="000000"/>
+            </w:tcBorders>
+            <w:shd w:val="clear" w:color="auto" w:fill="E5E5E5"/>
+            <w:vAlign w:val="center"/>
+          </w:tcPr>
+          <w:p>
+            <w:pPr>
+              <w:wordWrap/>
+              <w:spacing w:after="0" w:line="240" w:lineRule="auto"/>
+              <w:jc w:val="center"/>
+              <w:rPr>
+                <w:rFonts w:ascii="Gulim" w:eastAsia="Gulim" w:hAnsi="Gulim"/>
+                <w:sz w:val="18"/>
+                <w:szCs w:val="18"/>
+              </w:rPr>
+            </w:pPr>
+            <w:r>
+              <w:rPr>
+                <w:sz w:val="18"/>
+                <w:szCs w:val="18"/>
+              </w:rPr>
+              <w:t>corrected mean</w:t>
+            </w:r>
+            <w:r>
+              <w:rPr>
+                <w:rFonts w:hint="eastAsia"/>
+                <w:sz w:val="18"/>
+                <w:szCs w:val="18"/>
+              </w:rPr>
+              <w:t>(d</w:t>
+            </w:r>
+            <w:r>
+              <w:rPr>
+                <w:sz w:val="18"/>
+                <w:szCs w:val="18"/>
+              </w:rPr>
+              <w:t>eg)</w:t>
             </w:r>
           </w:p>
         </w:tc>
       </w:tr>
       <w:tr>
         <w:trPr>
-          <w:trHeight w:val="20"/>
+          <w:trHeight w:val="38"/>
         </w:trPr>
         <w:tc>
           <w:tcPr>
-            <w:tcW w:w="1318" w:type="dxa"/>
+            <w:tcW w:w="0" w:type="auto"/>
             <w:tcBorders>
               <w:top w:val="single" w:sz="3" w:space="0" w:color="000000"/>
               <w:left w:val="single" w:sz="3" w:space="0" w:color="000000"/>
@@ -1320,27 +1119,20 @@
               <w:spacing w:after="0" w:line="240" w:lineRule="auto"/>
               <w:jc w:val="center"/>
               <w:rPr>
-                <w:rFonts w:ascii="Gulim" w:eastAsia="Gulim" w:hAnsi="Gulim" w:cs="Segoe UI"/>
+                <w:rFonts w:ascii="Gulim" w:eastAsia="Gulim" w:hAnsi="Gulim" w:hint="eastAsia"/>
               </w:rPr>
             </w:pPr>
             <w:r>
               <w:rPr>
-                <w:rFonts w:ascii="Gulim" w:eastAsia="Gulim" w:hAnsi="Gulim" w:cs="Segoe UI"/>
-              </w:rPr>
-              <w:t>X</w:t>
-            </w:r>
-            <w:r>
-              <w:rPr>
-                <w:rFonts w:ascii="Gulim" w:eastAsia="Gulim" w:hAnsi="Gulim" w:cs="Segoe UI"/>
-              </w:rPr>
-              <w:noBreakHyphen/>
-              <w:t>Plane → Simulink</w:t>
+                <w:rFonts w:hint="eastAsia"/>
+              </w:rPr>
+              <w:t>1</w:t>
             </w:r>
           </w:p>
         </w:tc>
         <w:tc>
           <w:tcPr>
-            <w:tcW w:w="900" w:type="dxa"/>
+            <w:tcW w:w="0" w:type="auto"/>
             <w:tcBorders>
               <w:top w:val="single" w:sz="3" w:space="0" w:color="000000"/>
               <w:left w:val="single" w:sz="3" w:space="0" w:color="000000"/>
@@ -1355,20 +1147,17 @@
               <w:spacing w:after="0" w:line="240" w:lineRule="auto"/>
               <w:jc w:val="center"/>
               <w:rPr>
-                <w:rFonts w:ascii="Gulim" w:eastAsia="Gulim" w:hAnsi="Gulim" w:cs="Segoe UI"/>
+                <w:rFonts w:ascii="Gulim" w:eastAsia="Gulim" w:hAnsi="Gulim"/>
               </w:rPr>
             </w:pPr>
             <w:r>
-              <w:rPr>
-                <w:rFonts w:ascii="Gulim" w:eastAsia="Gulim" w:hAnsi="Gulim" w:cs="Segoe UI"/>
-              </w:rPr>
-              <w:t>UDP</w:t>
+              <w:t>2.0963</w:t>
             </w:r>
           </w:p>
         </w:tc>
         <w:tc>
           <w:tcPr>
-            <w:tcW w:w="1620" w:type="dxa"/>
+            <w:tcW w:w="0" w:type="auto"/>
             <w:tcBorders>
               <w:top w:val="single" w:sz="3" w:space="0" w:color="000000"/>
               <w:left w:val="single" w:sz="3" w:space="0" w:color="000000"/>
@@ -1383,20 +1172,17 @@
               <w:spacing w:after="0" w:line="240" w:lineRule="auto"/>
               <w:jc w:val="center"/>
               <w:rPr>
-                <w:rFonts w:ascii="Gulim" w:eastAsia="Gulim" w:hAnsi="Gulim" w:cs="Segoe UI"/>
+                <w:rFonts w:ascii="Gulim" w:eastAsia="Gulim" w:hAnsi="Gulim"/>
               </w:rPr>
             </w:pPr>
             <w:r>
-              <w:rPr>
-                <w:rFonts w:ascii="Gulim" w:eastAsia="Gulim" w:hAnsi="Gulim" w:cs="Segoe UI"/>
-              </w:rPr>
-              <w:t>attitude/pose</w:t>
+              <w:t>2.0540</w:t>
             </w:r>
           </w:p>
         </w:tc>
         <w:tc>
           <w:tcPr>
-            <w:tcW w:w="630" w:type="dxa"/>
+            <w:tcW w:w="0" w:type="auto"/>
             <w:tcBorders>
               <w:top w:val="single" w:sz="3" w:space="0" w:color="000000"/>
               <w:left w:val="single" w:sz="3" w:space="0" w:color="000000"/>
@@ -1411,25 +1197,17 @@
               <w:spacing w:after="0" w:line="240" w:lineRule="auto"/>
               <w:jc w:val="center"/>
               <w:rPr>
-                <w:rFonts w:ascii="Gulim" w:eastAsia="Gulim" w:hAnsi="Gulim" w:cs="Segoe UI"/>
+                <w:rFonts w:ascii="Gulim" w:eastAsia="Gulim" w:hAnsi="Gulim"/>
               </w:rPr>
             </w:pPr>
             <w:r>
-              <w:rPr>
-                <w:rFonts w:ascii="Gulim" w:eastAsia="Gulim" w:hAnsi="Gulim" w:cs="Segoe UI"/>
-              </w:rPr>
-              <w:t>100</w:t>
+              <w:t>0.4214</w:t>
             </w:r>
           </w:p>
         </w:tc>
-      </w:tr>
-      <w:tr>
-        <w:trPr>
-          <w:trHeight w:val="20"/>
-        </w:trPr>
         <w:tc>
           <w:tcPr>
-            <w:tcW w:w="1318" w:type="dxa"/>
+            <w:tcW w:w="0" w:type="auto"/>
             <w:tcBorders>
               <w:top w:val="single" w:sz="3" w:space="0" w:color="000000"/>
               <w:left w:val="single" w:sz="3" w:space="0" w:color="000000"/>
@@ -1444,20 +1222,22 @@
               <w:spacing w:after="0" w:line="240" w:lineRule="auto"/>
               <w:jc w:val="center"/>
               <w:rPr>
-                <w:rFonts w:ascii="Gulim" w:eastAsia="Gulim" w:hAnsi="Gulim" w:cs="Segoe UI"/>
+                <w:rFonts w:ascii="Gulim" w:eastAsia="Gulim" w:hAnsi="Gulim"/>
               </w:rPr>
             </w:pPr>
             <w:r>
-              <w:rPr>
-                <w:rFonts w:ascii="Gulim" w:eastAsia="Gulim" w:hAnsi="Gulim" w:cs="Segoe UI"/>
-              </w:rPr>
-              <w:t>Simulink → ESP32</w:t>
+              <w:t>0.0456</w:t>
             </w:r>
           </w:p>
         </w:tc>
+      </w:tr>
+      <w:tr>
+        <w:trPr>
+          <w:trHeight w:val="124"/>
+        </w:trPr>
         <w:tc>
           <w:tcPr>
-            <w:tcW w:w="900" w:type="dxa"/>
+            <w:tcW w:w="0" w:type="auto"/>
             <w:tcBorders>
               <w:top w:val="single" w:sz="3" w:space="0" w:color="000000"/>
               <w:left w:val="single" w:sz="3" w:space="0" w:color="000000"/>
@@ -1472,20 +1252,20 @@
               <w:spacing w:after="0" w:line="240" w:lineRule="auto"/>
               <w:jc w:val="center"/>
               <w:rPr>
-                <w:rFonts w:ascii="Gulim" w:eastAsia="Gulim" w:hAnsi="Gulim" w:cs="Segoe UI"/>
+                <w:rFonts w:ascii="Gulim" w:eastAsia="Gulim" w:hAnsi="Gulim" w:hint="eastAsia"/>
               </w:rPr>
             </w:pPr>
             <w:r>
               <w:rPr>
-                <w:rFonts w:ascii="Gulim" w:eastAsia="Gulim" w:hAnsi="Gulim" w:cs="Segoe UI"/>
-              </w:rPr>
-              <w:t>USB Serial</w:t>
+                <w:rFonts w:hint="eastAsia"/>
+              </w:rPr>
+              <w:t>2</w:t>
             </w:r>
           </w:p>
         </w:tc>
         <w:tc>
           <w:tcPr>
-            <w:tcW w:w="1620" w:type="dxa"/>
+            <w:tcW w:w="0" w:type="auto"/>
             <w:tcBorders>
               <w:top w:val="single" w:sz="3" w:space="0" w:color="000000"/>
               <w:left w:val="single" w:sz="3" w:space="0" w:color="000000"/>
@@ -1500,20 +1280,17 @@
               <w:spacing w:after="0" w:line="240" w:lineRule="auto"/>
               <w:jc w:val="center"/>
               <w:rPr>
-                <w:rFonts w:ascii="Gulim" w:eastAsia="Gulim" w:hAnsi="Gulim" w:cs="Segoe UI"/>
+                <w:rFonts w:ascii="Gulim" w:eastAsia="Gulim" w:hAnsi="Gulim"/>
               </w:rPr>
             </w:pPr>
             <w:r>
-              <w:rPr>
-                <w:rFonts w:ascii="Gulim" w:eastAsia="Gulim" w:hAnsi="Gulim" w:cs="Segoe UI"/>
-              </w:rPr>
-              <w:t>x y z roll pitch yaw</w:t>
+              <w:t>2.1830</w:t>
             </w:r>
           </w:p>
         </w:tc>
         <w:tc>
           <w:tcPr>
-            <w:tcW w:w="630" w:type="dxa"/>
+            <w:tcW w:w="0" w:type="auto"/>
             <w:tcBorders>
               <w:top w:val="single" w:sz="3" w:space="0" w:color="000000"/>
               <w:left w:val="single" w:sz="3" w:space="0" w:color="000000"/>
@@ -1528,25 +1305,17 @@
               <w:spacing w:after="0" w:line="240" w:lineRule="auto"/>
               <w:jc w:val="center"/>
               <w:rPr>
-                <w:rFonts w:ascii="Gulim" w:eastAsia="Gulim" w:hAnsi="Gulim" w:cs="Segoe UI"/>
+                <w:rFonts w:ascii="Gulim" w:eastAsia="Gulim" w:hAnsi="Gulim"/>
               </w:rPr>
             </w:pPr>
             <w:r>
-              <w:rPr>
-                <w:rFonts w:ascii="Gulim" w:eastAsia="Gulim" w:hAnsi="Gulim" w:cs="Segoe UI"/>
-              </w:rPr>
-              <w:t>100</w:t>
+              <w:t>2.1277</w:t>
             </w:r>
           </w:p>
         </w:tc>
-      </w:tr>
-      <w:tr>
-        <w:trPr>
-          <w:trHeight w:val="20"/>
-        </w:trPr>
         <w:tc>
           <w:tcPr>
-            <w:tcW w:w="1318" w:type="dxa"/>
+            <w:tcW w:w="0" w:type="auto"/>
             <w:tcBorders>
               <w:top w:val="single" w:sz="3" w:space="0" w:color="000000"/>
               <w:left w:val="single" w:sz="3" w:space="0" w:color="000000"/>
@@ -1561,20 +1330,17 @@
               <w:spacing w:after="0" w:line="240" w:lineRule="auto"/>
               <w:jc w:val="center"/>
               <w:rPr>
-                <w:rFonts w:ascii="Gulim" w:eastAsia="Gulim" w:hAnsi="Gulim" w:cs="Segoe UI"/>
+                <w:rFonts w:ascii="Gulim" w:eastAsia="Gulim" w:hAnsi="Gulim"/>
               </w:rPr>
             </w:pPr>
             <w:r>
-              <w:rPr>
-                <w:rFonts w:ascii="Gulim" w:eastAsia="Gulim" w:hAnsi="Gulim" w:cs="Segoe UI"/>
-              </w:rPr>
-              <w:t>PX4 → Simulink</w:t>
+              <w:t>0.6198</w:t>
             </w:r>
           </w:p>
         </w:tc>
         <w:tc>
           <w:tcPr>
-            <w:tcW w:w="900" w:type="dxa"/>
+            <w:tcW w:w="0" w:type="auto"/>
             <w:tcBorders>
               <w:top w:val="single" w:sz="3" w:space="0" w:color="000000"/>
               <w:left w:val="single" w:sz="3" w:space="0" w:color="000000"/>
@@ -1589,26 +1355,22 @@
               <w:spacing w:after="0" w:line="240" w:lineRule="auto"/>
               <w:jc w:val="center"/>
               <w:rPr>
-                <w:rFonts w:ascii="Gulim" w:eastAsia="Gulim" w:hAnsi="Gulim" w:cs="Segoe UI"/>
+                <w:rFonts w:ascii="Gulim" w:eastAsia="Gulim" w:hAnsi="Gulim"/>
               </w:rPr>
             </w:pPr>
             <w:r>
-              <w:rPr>
-                <w:rFonts w:ascii="Gulim" w:eastAsia="Gulim" w:hAnsi="Gulim" w:cs="Segoe UI"/>
-              </w:rPr>
-              <w:t xml:space="preserve">MAVLink (USB </w:t>
-            </w:r>
-            <w:r>
-              <w:rPr>
-                <w:rFonts w:ascii="Gulim" w:eastAsia="Gulim" w:hAnsi="Gulim" w:cs="Segoe UI"/>
-              </w:rPr>
-              <w:t>serial)</w:t>
+              <w:t>0.3817</w:t>
             </w:r>
           </w:p>
         </w:tc>
+      </w:tr>
+      <w:tr>
+        <w:trPr>
+          <w:trHeight w:val="38"/>
+        </w:trPr>
         <w:tc>
           <w:tcPr>
-            <w:tcW w:w="1620" w:type="dxa"/>
+            <w:tcW w:w="0" w:type="auto"/>
             <w:tcBorders>
               <w:top w:val="single" w:sz="3" w:space="0" w:color="000000"/>
               <w:left w:val="single" w:sz="3" w:space="0" w:color="000000"/>
@@ -1623,20 +1385,20 @@
               <w:spacing w:after="0" w:line="240" w:lineRule="auto"/>
               <w:jc w:val="center"/>
               <w:rPr>
-                <w:rFonts w:ascii="Gulim" w:eastAsia="Gulim" w:hAnsi="Gulim" w:cs="Segoe UI"/>
+                <w:rFonts w:ascii="Gulim" w:eastAsia="Gulim" w:hAnsi="Gulim" w:hint="eastAsia"/>
               </w:rPr>
             </w:pPr>
             <w:r>
               <w:rPr>
-                <w:rFonts w:ascii="Gulim" w:eastAsia="Gulim" w:hAnsi="Gulim" w:cs="Segoe UI"/>
-              </w:rPr>
-              <w:t>control injection</w:t>
+                <w:rFonts w:hint="eastAsia"/>
+              </w:rPr>
+              <w:t>3</w:t>
             </w:r>
           </w:p>
         </w:tc>
         <w:tc>
           <w:tcPr>
-            <w:tcW w:w="630" w:type="dxa"/>
+            <w:tcW w:w="0" w:type="auto"/>
             <w:tcBorders>
               <w:top w:val="single" w:sz="3" w:space="0" w:color="000000"/>
               <w:left w:val="single" w:sz="3" w:space="0" w:color="000000"/>
@@ -1651,25 +1413,17 @@
               <w:spacing w:after="0" w:line="240" w:lineRule="auto"/>
               <w:jc w:val="center"/>
               <w:rPr>
-                <w:rFonts w:ascii="Gulim" w:eastAsia="Gulim" w:hAnsi="Gulim" w:cs="Segoe UI"/>
+                <w:rFonts w:ascii="Gulim" w:eastAsia="Gulim" w:hAnsi="Gulim"/>
               </w:rPr>
             </w:pPr>
             <w:r>
-              <w:rPr>
-                <w:rFonts w:ascii="Gulim" w:eastAsia="Gulim" w:hAnsi="Gulim" w:cs="Segoe UI"/>
-              </w:rPr>
-              <w:t>100</w:t>
+              <w:t>1.9630</w:t>
             </w:r>
           </w:p>
         </w:tc>
-      </w:tr>
-      <w:tr>
-        <w:trPr>
-          <w:trHeight w:val="20"/>
-        </w:trPr>
         <w:tc>
           <w:tcPr>
-            <w:tcW w:w="1318" w:type="dxa"/>
+            <w:tcW w:w="0" w:type="auto"/>
             <w:tcBorders>
               <w:top w:val="single" w:sz="3" w:space="0" w:color="000000"/>
               <w:left w:val="single" w:sz="3" w:space="0" w:color="000000"/>
@@ -1688,23 +1442,13 @@
               </w:rPr>
             </w:pPr>
             <w:r>
-              <w:rPr>
-                <w:rFonts w:ascii="Gulim" w:eastAsia="Gulim" w:hAnsi="Gulim" w:cs="Segoe UI"/>
-              </w:rPr>
-              <w:t>Simulink → X</w:t>
-            </w:r>
-            <w:r>
-              <w:rPr>
-                <w:rFonts w:ascii="Gulim" w:eastAsia="Gulim" w:hAnsi="Gulim" w:cs="Segoe UI"/>
-              </w:rPr>
-              <w:noBreakHyphen/>
-              <w:t>Plane</w:t>
+              <w:t>1.9254</w:t>
             </w:r>
           </w:p>
         </w:tc>
         <w:tc>
           <w:tcPr>
-            <w:tcW w:w="900" w:type="dxa"/>
+            <w:tcW w:w="0" w:type="auto"/>
             <w:tcBorders>
               <w:top w:val="single" w:sz="3" w:space="0" w:color="000000"/>
               <w:left w:val="single" w:sz="3" w:space="0" w:color="000000"/>
@@ -1723,16 +1467,13 @@
               </w:rPr>
             </w:pPr>
             <w:r>
-              <w:rPr>
-                <w:rFonts w:ascii="Gulim" w:eastAsia="Gulim" w:hAnsi="Gulim" w:cs="Segoe UI"/>
-              </w:rPr>
-              <w:t>UDP</w:t>
+              <w:t>0.3951</w:t>
             </w:r>
           </w:p>
         </w:tc>
         <w:tc>
           <w:tcPr>
-            <w:tcW w:w="1620" w:type="dxa"/>
+            <w:tcW w:w="0" w:type="auto"/>
             <w:tcBorders>
               <w:top w:val="single" w:sz="3" w:space="0" w:color="000000"/>
               <w:left w:val="single" w:sz="3" w:space="0" w:color="000000"/>
@@ -1751,16 +1492,18 @@
               </w:rPr>
             </w:pPr>
             <w:r>
-              <w:rPr>
-                <w:rFonts w:ascii="Gulim" w:eastAsia="Gulim" w:hAnsi="Gulim" w:cs="Segoe UI"/>
-              </w:rPr>
-              <w:t>control injection</w:t>
+              <w:t>0.0989</w:t>
             </w:r>
           </w:p>
         </w:tc>
+      </w:tr>
+      <w:tr>
+        <w:trPr>
+          <w:trHeight w:val="183"/>
+        </w:trPr>
         <w:tc>
           <w:tcPr>
-            <w:tcW w:w="630" w:type="dxa"/>
+            <w:tcW w:w="0" w:type="auto"/>
             <w:tcBorders>
               <w:top w:val="single" w:sz="3" w:space="0" w:color="000000"/>
               <w:left w:val="single" w:sz="3" w:space="0" w:color="000000"/>
@@ -1775,14 +1518,247 @@
               <w:spacing w:after="0" w:line="240" w:lineRule="auto"/>
               <w:jc w:val="center"/>
               <w:rPr>
+                <w:rFonts w:ascii="Gulim" w:eastAsia="Gulim" w:hAnsi="Gulim" w:hint="eastAsia"/>
+              </w:rPr>
+            </w:pPr>
+            <w:r>
+              <w:rPr>
+                <w:rFonts w:hint="eastAsia"/>
+              </w:rPr>
+              <w:t>4</w:t>
+            </w:r>
+          </w:p>
+        </w:tc>
+        <w:tc>
+          <w:tcPr>
+            <w:tcW w:w="0" w:type="auto"/>
+            <w:tcBorders>
+              <w:top w:val="single" w:sz="3" w:space="0" w:color="000000"/>
+              <w:left w:val="single" w:sz="3" w:space="0" w:color="000000"/>
+              <w:bottom w:val="single" w:sz="3" w:space="0" w:color="000000"/>
+              <w:right w:val="single" w:sz="3" w:space="0" w:color="000000"/>
+            </w:tcBorders>
+            <w:vAlign w:val="center"/>
+          </w:tcPr>
+          <w:p>
+            <w:pPr>
+              <w:wordWrap/>
+              <w:spacing w:after="0" w:line="240" w:lineRule="auto"/>
+              <w:jc w:val="center"/>
+              <w:rPr>
                 <w:rFonts w:ascii="Gulim" w:eastAsia="Gulim" w:hAnsi="Gulim"/>
               </w:rPr>
             </w:pPr>
             <w:r>
-              <w:rPr>
-                <w:rFonts w:ascii="Gulim" w:eastAsia="Gulim" w:hAnsi="Gulim" w:cs="Segoe UI"/>
-              </w:rPr>
-              <w:t>100</w:t>
+              <w:t>1.6827</w:t>
+            </w:r>
+          </w:p>
+        </w:tc>
+        <w:tc>
+          <w:tcPr>
+            <w:tcW w:w="0" w:type="auto"/>
+            <w:tcBorders>
+              <w:top w:val="single" w:sz="3" w:space="0" w:color="000000"/>
+              <w:left w:val="single" w:sz="3" w:space="0" w:color="000000"/>
+              <w:bottom w:val="single" w:sz="3" w:space="0" w:color="000000"/>
+              <w:right w:val="single" w:sz="3" w:space="0" w:color="000000"/>
+            </w:tcBorders>
+            <w:vAlign w:val="center"/>
+          </w:tcPr>
+          <w:p>
+            <w:pPr>
+              <w:wordWrap/>
+              <w:spacing w:after="0" w:line="240" w:lineRule="auto"/>
+              <w:jc w:val="center"/>
+              <w:rPr>
+                <w:rFonts w:ascii="Gulim" w:eastAsia="Gulim" w:hAnsi="Gulim"/>
+              </w:rPr>
+            </w:pPr>
+            <w:r>
+              <w:t>1.6338</w:t>
+            </w:r>
+          </w:p>
+        </w:tc>
+        <w:tc>
+          <w:tcPr>
+            <w:tcW w:w="0" w:type="auto"/>
+            <w:tcBorders>
+              <w:top w:val="single" w:sz="3" w:space="0" w:color="000000"/>
+              <w:left w:val="single" w:sz="3" w:space="0" w:color="000000"/>
+              <w:bottom w:val="single" w:sz="3" w:space="0" w:color="000000"/>
+              <w:right w:val="single" w:sz="3" w:space="0" w:color="000000"/>
+            </w:tcBorders>
+            <w:vAlign w:val="center"/>
+          </w:tcPr>
+          <w:p>
+            <w:pPr>
+              <w:wordWrap/>
+              <w:spacing w:after="0" w:line="240" w:lineRule="auto"/>
+              <w:jc w:val="center"/>
+              <w:rPr>
+                <w:rFonts w:ascii="Gulim" w:eastAsia="Gulim" w:hAnsi="Gulim"/>
+              </w:rPr>
+            </w:pPr>
+            <w:r>
+              <w:t>0.4432</w:t>
+            </w:r>
+          </w:p>
+        </w:tc>
+        <w:tc>
+          <w:tcPr>
+            <w:tcW w:w="0" w:type="auto"/>
+            <w:tcBorders>
+              <w:top w:val="single" w:sz="3" w:space="0" w:color="000000"/>
+              <w:left w:val="single" w:sz="3" w:space="0" w:color="000000"/>
+              <w:bottom w:val="single" w:sz="3" w:space="0" w:color="000000"/>
+              <w:right w:val="single" w:sz="3" w:space="0" w:color="000000"/>
+            </w:tcBorders>
+            <w:vAlign w:val="center"/>
+          </w:tcPr>
+          <w:p>
+            <w:pPr>
+              <w:wordWrap/>
+              <w:spacing w:after="0" w:line="240" w:lineRule="auto"/>
+              <w:jc w:val="center"/>
+              <w:rPr>
+                <w:rFonts w:ascii="Gulim" w:eastAsia="Gulim" w:hAnsi="Gulim"/>
+              </w:rPr>
+            </w:pPr>
+            <w:r>
+              <w:t>-0.1847</w:t>
+            </w:r>
+          </w:p>
+        </w:tc>
+      </w:tr>
+      <w:tr>
+        <w:trPr>
+          <w:trHeight w:val="85"/>
+        </w:trPr>
+        <w:tc>
+          <w:tcPr>
+            <w:tcW w:w="0" w:type="auto"/>
+            <w:tcBorders>
+              <w:top w:val="single" w:sz="3" w:space="0" w:color="000000"/>
+              <w:left w:val="single" w:sz="3" w:space="0" w:color="000000"/>
+              <w:bottom w:val="single" w:sz="3" w:space="0" w:color="000000"/>
+              <w:right w:val="single" w:sz="3" w:space="0" w:color="000000"/>
+            </w:tcBorders>
+            <w:vAlign w:val="center"/>
+          </w:tcPr>
+          <w:p>
+            <w:pPr>
+              <w:wordWrap/>
+              <w:spacing w:after="0" w:line="240" w:lineRule="auto"/>
+              <w:jc w:val="center"/>
+              <w:rPr>
+                <w:rFonts w:ascii="Gulim" w:eastAsia="Gulim" w:hAnsi="Gulim" w:hint="eastAsia"/>
+              </w:rPr>
+            </w:pPr>
+            <w:r>
+              <w:rPr>
+                <w:rFonts w:hint="eastAsia"/>
+              </w:rPr>
+              <w:t>5</w:t>
+            </w:r>
+          </w:p>
+        </w:tc>
+        <w:tc>
+          <w:tcPr>
+            <w:tcW w:w="0" w:type="auto"/>
+            <w:tcBorders>
+              <w:top w:val="single" w:sz="3" w:space="0" w:color="000000"/>
+              <w:left w:val="single" w:sz="3" w:space="0" w:color="000000"/>
+              <w:bottom w:val="single" w:sz="3" w:space="0" w:color="000000"/>
+              <w:right w:val="single" w:sz="3" w:space="0" w:color="000000"/>
+            </w:tcBorders>
+            <w:vAlign w:val="center"/>
+          </w:tcPr>
+          <w:p>
+            <w:pPr>
+              <w:wordWrap/>
+              <w:spacing w:after="0" w:line="240" w:lineRule="auto"/>
+              <w:jc w:val="center"/>
+              <w:rPr>
+                <w:rFonts w:ascii="Gulim" w:eastAsia="Gulim" w:hAnsi="Gulim"/>
+              </w:rPr>
+            </w:pPr>
+            <w:r>
+              <w:t>2.1427</w:t>
+            </w:r>
+          </w:p>
+        </w:tc>
+        <w:tc>
+          <w:tcPr>
+            <w:tcW w:w="0" w:type="auto"/>
+            <w:tcBorders>
+              <w:top w:val="single" w:sz="3" w:space="0" w:color="000000"/>
+              <w:left w:val="single" w:sz="3" w:space="0" w:color="000000"/>
+              <w:bottom w:val="single" w:sz="3" w:space="0" w:color="000000"/>
+              <w:right w:val="single" w:sz="3" w:space="0" w:color="000000"/>
+            </w:tcBorders>
+            <w:vAlign w:val="center"/>
+          </w:tcPr>
+          <w:p>
+            <w:pPr>
+              <w:wordWrap/>
+              <w:spacing w:after="0" w:line="240" w:lineRule="auto"/>
+              <w:jc w:val="center"/>
+              <w:rPr>
+                <w:rFonts w:ascii="Gulim" w:eastAsia="Gulim" w:hAnsi="Gulim"/>
+              </w:rPr>
+            </w:pPr>
+            <w:r>
+              <w:t>2.0831</w:t>
+            </w:r>
+          </w:p>
+        </w:tc>
+        <w:tc>
+          <w:tcPr>
+            <w:tcW w:w="0" w:type="auto"/>
+            <w:tcBorders>
+              <w:top w:val="single" w:sz="3" w:space="0" w:color="000000"/>
+              <w:left w:val="single" w:sz="3" w:space="0" w:color="000000"/>
+              <w:bottom w:val="single" w:sz="3" w:space="0" w:color="000000"/>
+              <w:right w:val="single" w:sz="3" w:space="0" w:color="000000"/>
+            </w:tcBorders>
+            <w:vAlign w:val="center"/>
+          </w:tcPr>
+          <w:p>
+            <w:pPr>
+              <w:wordWrap/>
+              <w:spacing w:after="0" w:line="240" w:lineRule="auto"/>
+              <w:jc w:val="center"/>
+              <w:rPr>
+                <w:rFonts w:ascii="Gulim" w:eastAsia="Gulim" w:hAnsi="Gulim"/>
+              </w:rPr>
+            </w:pPr>
+            <w:r>
+              <w:t>0.6147</w:t>
+            </w:r>
+          </w:p>
+        </w:tc>
+        <w:tc>
+          <w:tcPr>
+            <w:tcW w:w="0" w:type="auto"/>
+            <w:tcBorders>
+              <w:top w:val="single" w:sz="3" w:space="0" w:color="000000"/>
+              <w:left w:val="single" w:sz="3" w:space="0" w:color="000000"/>
+              <w:bottom w:val="single" w:sz="3" w:space="0" w:color="000000"/>
+              <w:right w:val="single" w:sz="3" w:space="0" w:color="000000"/>
+            </w:tcBorders>
+            <w:vAlign w:val="center"/>
+          </w:tcPr>
+          <w:p>
+            <w:pPr>
+              <w:wordWrap/>
+              <w:spacing w:after="0" w:line="240" w:lineRule="auto"/>
+              <w:jc w:val="center"/>
+              <w:rPr>
+                <w:rFonts w:ascii="Gulim" w:eastAsia="Gulim" w:hAnsi="Gulim"/>
+              </w:rPr>
+            </w:pPr>
+            <w:r>
+              <w:t>0.3550</w:t>
             </w:r>
           </w:p>
         </w:tc>
@@ -1790,8 +1766,298 @@
     </w:tbl>
     <w:p>
       <w:pPr>
+        <w:pStyle w:val="a7"/>
+        <w:jc w:val="both"/>
+        <w:rPr>
+          <w:rFonts w:ascii="Gulim" w:eastAsia="Gulim"/>
+        </w:rPr>
+      </w:pPr>
+    </w:p>
+    <w:p>
+      <w:pPr>
+        <w:pStyle w:val="a"/>
+      </w:pPr>
+      <w:r>
+        <w:rPr>
+          <w:rFonts w:hint="eastAsia"/>
+        </w:rPr>
+        <w:t>3</w:t>
+      </w:r>
+      <w:r>
+        <w:t>)</w:t>
+      </w:r>
+      <w:r>
+        <w:rPr>
+          <w:rFonts w:hint="eastAsia"/>
+        </w:rPr>
+        <w:t xml:space="preserve"> </w:t>
+      </w:r>
+      <w:r>
+        <w:t>실험 시나리오 및 평가 지표(Trim transition)</w:t>
+      </w:r>
+    </w:p>
+    <w:p>
+      <w:pPr>
         <w:pStyle w:val="a5"/>
-        <w:ind w:firstLine="0"/>
+      </w:pPr>
+      <w:r>
+        <w:t>트림 전이(trim transition) 시나리오를 사용하여 pitch step(0°→+5°→0°)을 반복 수행하고(N=5), X</w:t>
+      </w:r>
+      <w:r>
+        <w:rPr>
+          <w:rFonts w:ascii="Cambria Math" w:hAnsi="Cambria Math" w:cs="Cambria Math"/>
+        </w:rPr>
+        <w:t>‑</w:t>
+      </w:r>
+      <w:r>
+        <w:t xml:space="preserve">Plane/PX4/플랫폼 명령/ACK 로그를 수집하였다. </w:t>
+      </w:r>
+      <w:r>
+        <w:rPr>
+          <w:rFonts w:hint="eastAsia"/>
+        </w:rPr>
+        <w:t xml:space="preserve">모든 실험은 </w:t>
+      </w:r>
+      <w:r>
+        <w:t>플랫폼 작업공간 내에서 수행하여 포화/</w:t>
+      </w:r>
+      <w:proofErr w:type="spellStart"/>
+      <w:r>
+        <w:t>클램핑</w:t>
+      </w:r>
+      <w:proofErr w:type="spellEnd"/>
+      <w:r>
+        <w:t xml:space="preserve"> 영향을 배제하였다.</w:t>
+      </w:r>
+    </w:p>
+    <w:p>
+      <w:pPr>
+        <w:pStyle w:val="a7"/>
+        <w:jc w:val="both"/>
+        <w:rPr>
+          <w:rFonts w:ascii="Gulim" w:eastAsia="Gulim"/>
+        </w:rPr>
+      </w:pPr>
+    </w:p>
+    <w:p>
+      <w:pPr>
+        <w:pStyle w:val="a5"/>
+      </w:pPr>
+      <w:r>
+        <w:t xml:space="preserve">그림 2는 트림 전이 시나리오에서 </w:t>
+      </w:r>
+      <w:r>
+        <w:rPr>
+          <w:i/>
+          <w:iCs/>
+        </w:rPr>
+        <w:t>setpoint, X</w:t>
+      </w:r>
+      <w:r>
+        <w:rPr>
+          <w:rFonts w:ascii="Cambria Math" w:hAnsi="Cambria Math" w:cs="Cambria Math"/>
+          <w:i/>
+          <w:iCs/>
+        </w:rPr>
+        <w:t>‑</w:t>
+      </w:r>
+      <w:r>
+        <w:rPr>
+          <w:i/>
+          <w:iCs/>
+        </w:rPr>
+        <w:t>Plane pitch, PX4 pitch</w:t>
+      </w:r>
+      <w:r>
+        <w:t xml:space="preserve">를 동일 </w:t>
+      </w:r>
+      <w:proofErr w:type="spellStart"/>
+      <w:r>
+        <w:t>시간축에서</w:t>
+      </w:r>
+      <w:proofErr w:type="spellEnd"/>
+      <w:r>
+        <w:t xml:space="preserve"> 비교한 결과이다. PX4 pitch는 setpoint 변화에 대해 안정적으로 추종하며, 응답에는 일정한 위상 지연이 관측된다. 또한 </w:t>
+      </w:r>
+      <w:r>
+        <w:rPr>
+          <w:i/>
+          <w:iCs/>
+        </w:rPr>
+        <w:t>X</w:t>
+      </w:r>
+      <w:r>
+        <w:rPr>
+          <w:rFonts w:ascii="Cambria Math" w:hAnsi="Cambria Math" w:cs="Cambria Math"/>
+          <w:i/>
+          <w:iCs/>
+        </w:rPr>
+        <w:t>‑</w:t>
+      </w:r>
+      <w:r>
+        <w:rPr>
+          <w:i/>
+          <w:iCs/>
+        </w:rPr>
+        <w:t>Plane pitch</w:t>
+      </w:r>
+      <w:proofErr w:type="spellStart"/>
+      <w:r>
+        <w:t>에</w:t>
+      </w:r>
+      <w:proofErr w:type="spellEnd"/>
+      <w:r>
+        <w:t xml:space="preserve"> FC 장착 </w:t>
+      </w:r>
+      <w:r>
+        <w:rPr>
+          <w:rFonts w:hint="eastAsia"/>
+        </w:rPr>
+        <w:t>오차</w:t>
+      </w:r>
+      <w:r>
+        <w:t>(정지 구간에서 추정된 상수 오프셋)를 적용한 경우(</w:t>
+      </w:r>
+      <w:r>
+        <w:rPr>
+          <w:i/>
+          <w:iCs/>
+        </w:rPr>
+        <w:t xml:space="preserve">Fixed </w:t>
+      </w:r>
+      <w:r>
+        <w:rPr>
+          <w:i/>
+          <w:iCs/>
+        </w:rPr>
+        <w:t>X</w:t>
+      </w:r>
+      <w:r>
+        <w:rPr>
+          <w:rFonts w:ascii="Cambria Math" w:hAnsi="Cambria Math" w:cs="Cambria Math"/>
+          <w:i/>
+          <w:iCs/>
+        </w:rPr>
+        <w:t>‑</w:t>
+      </w:r>
+      <w:r>
+        <w:rPr>
+          <w:i/>
+          <w:iCs/>
+        </w:rPr>
+        <w:t>Plane pitc</w:t>
+      </w:r>
+      <w:r>
+        <w:rPr>
+          <w:i/>
+          <w:iCs/>
+        </w:rPr>
+        <w:t>h</w:t>
+      </w:r>
+      <w:r>
+        <w:t>), PX4 pitch</w:t>
+      </w:r>
+      <w:proofErr w:type="spellStart"/>
+      <w:r>
+        <w:t>와의</w:t>
+      </w:r>
+      <w:proofErr w:type="spellEnd"/>
+      <w:r>
+        <w:t xml:space="preserve"> 정합이 개선되는 경향을 확인할 수 있다.</w:t>
+      </w:r>
+    </w:p>
+    <w:p>
+      <w:pPr>
+        <w:pStyle w:val="a7"/>
+        <w:jc w:val="both"/>
+        <w:rPr>
+          <w:rFonts w:ascii="Gulim" w:eastAsia="Gulim"/>
+        </w:rPr>
+      </w:pPr>
+    </w:p>
+    <w:p>
+      <w:pPr>
+        <w:pStyle w:val="a5"/>
+      </w:pPr>
+      <w:r>
+        <w:t xml:space="preserve">그림 </w:t>
+      </w:r>
+      <w:r>
+        <w:rPr>
+          <w:rFonts w:hint="eastAsia"/>
+        </w:rPr>
+        <w:t>3은</w:t>
+      </w:r>
+      <w:r>
+        <w:t xml:space="preserve"> </w:t>
+      </w:r>
+      <w:r>
+        <w:rPr>
+          <w:rFonts w:hint="eastAsia"/>
+        </w:rPr>
+        <w:t>모든 실험</w:t>
+      </w:r>
+      <w:r>
+        <w:t xml:space="preserve">에 대한 지연/타이밍 분포를 요약한다. 측정된 Serial RTT 및 샘플 age는 그림 </w:t>
+      </w:r>
+      <w:r>
+        <w:t xml:space="preserve">2에서 관측되는 위상 지연과 </w:t>
+      </w:r>
+      <w:proofErr w:type="spellStart"/>
+      <w:r>
+        <w:t>폐루프</w:t>
+      </w:r>
+      <w:proofErr w:type="spellEnd"/>
+      <w:r>
+        <w:t xml:space="preserve"> 응답의 한계를 설명하는 근거로 활용된다. 또한 </w:t>
+      </w:r>
+      <w:proofErr w:type="spellStart"/>
+      <w:r>
+        <w:rPr>
+          <w:rFonts w:hint="eastAsia"/>
+        </w:rPr>
+        <w:t>실험중</w:t>
+      </w:r>
+      <w:proofErr w:type="spellEnd"/>
+      <w:r>
+        <w:t xml:space="preserve"> 포화 지표가 0%로 유지되어, 본 절의 결과가 포화/</w:t>
+      </w:r>
+      <w:proofErr w:type="spellStart"/>
+      <w:r>
+        <w:t>클램핑이</w:t>
+      </w:r>
+      <w:proofErr w:type="spellEnd"/>
+      <w:r>
+        <w:t xml:space="preserve"> 아닌 명목(nominal) 구간의 동작을 반영함을 확인하였다.</w:t>
+      </w:r>
+    </w:p>
+    <w:p>
+      <w:pPr>
+        <w:pStyle w:val="a5"/>
+      </w:pPr>
+    </w:p>
+    <w:p>
+      <w:pPr>
+        <w:pStyle w:val="a5"/>
+      </w:pPr>
+      <w:r>
+        <w:t xml:space="preserve">본 연구에서 개발한 물리 </w:t>
+      </w:r>
+      <w:proofErr w:type="spellStart"/>
+      <w:r>
+        <w:t>폐루프</w:t>
+      </w:r>
+      <w:proofErr w:type="spellEnd"/>
+      <w:r>
+        <w:t xml:space="preserve"> HILS 플랫폼은 항공기뿐 아니라 재사용우주비행체 등 다양한 비행체의 자세 제어 및 시스템 검증에도 활용될 수 있다.</w:t>
+      </w:r>
+    </w:p>
+    <w:p>
+      <w:pPr>
+        <w:pStyle w:val="a5"/>
+        <w:rPr>
+          <w:rFonts w:hint="eastAsia"/>
+        </w:rPr>
       </w:pPr>
     </w:p>
     <w:p>
@@ -1819,39 +2085,65 @@
         <w:t>‑</w:t>
       </w:r>
       <w:r>
-        <w:t>Plane 시뮬레이터의 자세 정보를 스튜어트 플랫폼의 물리적 운동으로 재현하고, 실제 PX4 비행제어기의 IMU 기반 추정 자세 및 제어 출력을 MAVLink로 수집·</w:t>
+        <w:t xml:space="preserve">Plane–스튜어트 플랫폼–PX4를 통합한 물리 </w:t>
       </w:r>
       <w:proofErr w:type="spellStart"/>
       <w:r>
-        <w:t>재주입하여</w:t>
+        <w:t>폐루프</w:t>
       </w:r>
       <w:proofErr w:type="spellEnd"/>
       <w:r>
-        <w:t xml:space="preserve"> 물리적 폐루프 HILS를 구현하였다. ESP32 펌웨어에서 역기구학 기반 실시간 구동을 수행하며, 작업공간을 초과하는 명령에 대해서는 방향을 보존하는 포화기를 적용하여 연속적인 모션을 유지하였다. </w:t>
+        <w:t xml:space="preserve"> HILS 플랫폼을 구축하고, 트림 전이(pitch step) 실험을 통해 추종 오차와 지연을 로그 기반으로 </w:t>
       </w:r>
       <w:proofErr w:type="spellStart"/>
       <w:r>
-        <w:t>트림점</w:t>
+        <w:t>정량화하였다</w:t>
       </w:r>
       <w:proofErr w:type="spellEnd"/>
       <w:r>
-        <w:t xml:space="preserve"> 천이(피치 스텝) 시나리오에서 시뮬레이터 자세와 IMU 기반 추정 자세의 차이로부터 추종오차(Mean/RMS/Max/Std)를 산출하고, 통신·계산·구동 경로의 지연 및 포화 발생률이 응답에 미치는 영향을 함께 분석하였다. 이를 통해 항공우주 비행체 자세제어 알고리즘의 사전 검증 및 교육·데모용 HILS </w:t>
-      </w:r>
-      <w:proofErr w:type="spellStart"/>
-      <w:r>
-        <w:t>플랫폼으로서의</w:t>
-      </w:r>
-      <w:proofErr w:type="spellEnd"/>
-      <w:r>
-        <w:t xml:space="preserve"> 적용 가능성을 확인하였으며, 우주비행체/재진입 비행체 등으로의 확장 가능성도 제시하였다. 향후에는 반복 실험을 통해 통계적 신뢰도를 확보하고, 작동 범위/포화 특성의 정량화를 </w:t>
-      </w:r>
-      <w:proofErr w:type="spellStart"/>
-      <w:r>
-        <w:t>고도화하며</w:t>
-      </w:r>
-      <w:proofErr w:type="spellEnd"/>
-      <w:r>
-        <w:t>, 외부 센서 기반 보정을 통해 추종 성능을 향상시킬 예정이다.</w:t>
+        <w:t xml:space="preserve">. </w:t>
+      </w:r>
+      <w:r>
+        <w:rPr>
+          <w:rFonts w:hint="eastAsia"/>
+        </w:rPr>
+        <w:t>모든 실험</w:t>
+      </w:r>
+      <w:r>
+        <w:t xml:space="preserve">은 작업공간 내에서 수행되어 포화 영향이 배제되었으며, 잔여 오차는 </w:t>
+      </w:r>
+      <w:r>
+        <w:rPr>
+          <w:rFonts w:hint="eastAsia"/>
+        </w:rPr>
+        <w:t>준 정적</w:t>
+      </w:r>
+      <w:r>
+        <w:t xml:space="preserve"> 오프셋 성분이 지배적임을 확인하였다. 또한 PX4−플랫폼 명령 포즈로부터 FC 장착 바이어스를 추정·보정한 결과, X</w:t>
+      </w:r>
+      <w:r>
+        <w:rPr>
+          <w:rFonts w:ascii="Cambria Math" w:hAnsi="Cambria Math" w:cs="Cambria Math"/>
+        </w:rPr>
+        <w:t>‑</w:t>
+      </w:r>
+      <w:r>
+        <w:t>Plane 대비 오차의 RMS</w:t>
+      </w:r>
+      <w:r>
+        <w:t>(표 1)</w:t>
+      </w:r>
+      <w:r>
+        <w:t>가 유의미하게 감소하여</w:t>
+      </w:r>
+      <w:r>
+        <w:rPr>
+          <w:rFonts w:hint="eastAsia"/>
+        </w:rPr>
+        <w:t xml:space="preserve"> </w:t>
+      </w:r>
+      <w:r>
+        <w:t>오차의 주요 원인이 FC 장착 바이어스임을 뒷받침한다. 향후에는 지연 보상(time alignment)과 반복성/대역폭 평가를 추가하여 플랫폼의 정량 검증 범위를 확장할 계획이다.</w:t>
       </w:r>
     </w:p>
     <w:p>

</xml_diff>